<commit_message>
Proof reading of the instructions and tooltips
</commit_message>
<xml_diff>
--- a/flipper_instructions.docx
+++ b/flipper_instructions.docx
@@ -211,7 +211,13 @@
         <w:rPr>
           <w:lang w:val="en-GB"/>
         </w:rPr>
-        <w:t>Make sure the Albion Data Client is running in the background.</w:t>
+        <w:t>Make sure the Albion Data Client is running in the background</w:t>
+      </w:r>
+      <w:r>
+        <w:rPr>
+          <w:lang w:val="en-GB"/>
+        </w:rPr>
+        <w:t>:</w:t>
       </w:r>
     </w:p>
     <w:p>
@@ -248,7 +254,19 @@
         <w:rPr>
           <w:lang w:val="en-GB"/>
         </w:rPr>
-        <w:t xml:space="preserve"> update the location of your character by switching locations (eg. go out of the bank and then back into the bank). Example of how the Data Client should respond:</w:t>
+        <w:t xml:space="preserve"> update the location of your character by switching locations (</w:t>
+      </w:r>
+      <w:r>
+        <w:rPr>
+          <w:lang w:val="en-GB"/>
+        </w:rPr>
+        <w:t>e.g.</w:t>
+      </w:r>
+      <w:r>
+        <w:rPr>
+          <w:lang w:val="en-GB"/>
+        </w:rPr>
+        <w:t xml:space="preserve"> go out of the bank and then back into the bank). Example of how the Data Client should respond:</w:t>
       </w:r>
     </w:p>
     <w:p>
@@ -788,25 +806,25 @@
         <w:rPr>
           <w:lang w:val="en-GB"/>
         </w:rPr>
-        <w:t xml:space="preserve"> column (</w:t>
-      </w:r>
-      <w:r>
-        <w:rPr>
-          <w:lang w:val="en-GB"/>
-        </w:rPr>
-        <w:t>marked with a red box in the image below</w:t>
-      </w:r>
-      <w:r>
-        <w:rPr>
-          <w:lang w:val="en-GB"/>
-        </w:rPr>
-        <w:t xml:space="preserve">) </w:t>
-      </w:r>
-      <w:r>
-        <w:rPr>
-          <w:lang w:val="en-GB"/>
-        </w:rPr>
-        <w:t xml:space="preserve">to sort the items in the opposite order (if previously they were sorted in ascending order </w:t>
+        <w:t xml:space="preserve"> column (marked with a red box in the image below) </w:t>
+      </w:r>
+      <w:r>
+        <w:rPr>
+          <w:lang w:val="en-GB"/>
+        </w:rPr>
+        <w:t>to sort the items in the opposite order (if previously they were sorted in ascending order</w:t>
+      </w:r>
+      <w:r>
+        <w:rPr>
+          <w:lang w:val="en-GB"/>
+        </w:rPr>
+        <w:t>,</w:t>
+      </w:r>
+      <w:r>
+        <w:rPr>
+          <w:lang w:val="en-GB"/>
+        </w:rPr>
+        <w:t xml:space="preserve"> </w:t>
       </w:r>
       <w:r>
         <w:rPr>
@@ -1079,13 +1097,7 @@
         <w:rPr>
           <w:lang w:val="en-GB"/>
         </w:rPr>
-        <w:t>(</w:t>
-      </w:r>
-      <w:r>
-        <w:rPr>
-          <w:lang w:val="en-GB"/>
-        </w:rPr>
-        <w:t xml:space="preserve">price of the first and last item in </w:t>
+        <w:t xml:space="preserve">(price of the first and last item in </w:t>
       </w:r>
       <w:r>
         <w:rPr>
@@ -1121,13 +1133,7 @@
         <w:rPr>
           <w:lang w:val="en-GB"/>
         </w:rPr>
-        <w:t xml:space="preserve"> respectively)</w:t>
-      </w:r>
-      <w:r>
-        <w:rPr>
-          <w:lang w:val="en-GB"/>
-        </w:rPr>
-        <w:t xml:space="preserve">. </w:t>
+        <w:t xml:space="preserve"> respectively). </w:t>
       </w:r>
       <w:r>
         <w:rPr>
@@ -1675,7 +1681,21 @@
           <w:noProof/>
           <w:lang w:val="en-GB"/>
         </w:rPr>
-        <w:t xml:space="preserve"> and click the “Get Flips!” button</w:t>
+        <w:t xml:space="preserve"> and click the “</w:t>
+      </w:r>
+      <w:r>
+        <w:rPr>
+          <w:noProof/>
+          <w:lang w:val="en-GB"/>
+        </w:rPr>
+        <w:t>Find</w:t>
+      </w:r>
+      <w:r>
+        <w:rPr>
+          <w:noProof/>
+          <w:lang w:val="en-GB"/>
+        </w:rPr>
+        <w:t xml:space="preserve"> Flips!” button</w:t>
       </w:r>
       <w:r>
         <w:rPr>
@@ -2190,7 +2210,39 @@
           <w:bCs/>
           <w:lang w:val="en-GB"/>
         </w:rPr>
-        <w:t xml:space="preserve">. You can then paste it in the market </w:t>
+        <w:t>. You can then</w:t>
+      </w:r>
+      <w:r>
+        <w:rPr>
+          <w:b/>
+          <w:bCs/>
+          <w:lang w:val="en-GB"/>
+        </w:rPr>
+        <w:t xml:space="preserve">, for example, </w:t>
+      </w:r>
+      <w:r>
+        <w:rPr>
+          <w:b/>
+          <w:bCs/>
+          <w:lang w:val="en-GB"/>
+        </w:rPr>
+        <w:t xml:space="preserve">paste </w:t>
+      </w:r>
+      <w:r>
+        <w:rPr>
+          <w:b/>
+          <w:bCs/>
+          <w:lang w:val="en-GB"/>
+        </w:rPr>
+        <w:t xml:space="preserve">the name of the item </w:t>
+      </w:r>
+      <w:r>
+        <w:rPr>
+          <w:b/>
+          <w:bCs/>
+          <w:lang w:val="en-GB"/>
+        </w:rPr>
+        <w:t xml:space="preserve">in the market </w:t>
       </w:r>
       <w:r>
         <w:rPr>
@@ -2401,7 +2453,19 @@
         <w:rPr>
           <w:lang w:val="en-GB"/>
         </w:rPr>
-        <w:t>If you know which items are usually profitable then you can only scan these.</w:t>
+        <w:t xml:space="preserve">If you know which items are usually profitable then you can only </w:t>
+      </w:r>
+      <w:r>
+        <w:rPr>
+          <w:lang w:val="en-GB"/>
+        </w:rPr>
+        <w:t>update</w:t>
+      </w:r>
+      <w:r>
+        <w:rPr>
+          <w:lang w:val="en-GB"/>
+        </w:rPr>
+        <w:t xml:space="preserve"> these.</w:t>
       </w:r>
     </w:p>
     <w:p>
@@ -2476,6 +2540,18 @@
         </w:rPr>
         <w:t xml:space="preserve">if the same buy order can be filled by the Caerleon market. </w:t>
       </w:r>
+      <w:r>
+        <w:rPr>
+          <w:lang w:val="en-GB"/>
+        </w:rPr>
+        <w:t>This causes Caerleon trades to also appear in the table, so sort first by profit and then by city if you only want to flip from another city</w:t>
+      </w:r>
+      <w:r>
+        <w:rPr>
+          <w:lang w:val="en-GB"/>
+        </w:rPr>
+        <w:t xml:space="preserve"> and ignore Caerleon.</w:t>
+      </w:r>
     </w:p>
     <w:p>
       <w:pPr>
@@ -2493,7 +2569,19 @@
         <w:rPr>
           <w:lang w:val="en-GB"/>
         </w:rPr>
-        <w:t>set to All and can</w:t>
+        <w:t xml:space="preserve">set to </w:t>
+      </w:r>
+      <w:r>
+        <w:rPr>
+          <w:lang w:val="en-GB"/>
+        </w:rPr>
+        <w:t>a</w:t>
+      </w:r>
+      <w:r>
+        <w:rPr>
+          <w:lang w:val="en-GB"/>
+        </w:rPr>
+        <w:t>ll and can</w:t>
       </w:r>
       <w:r>
         <w:rPr>

</xml_diff>